<commit_message>
Stichwörter punta arenas + älter
</commit_message>
<xml_diff>
--- a/Südamerika_Reis_2025-26.docx
+++ b/Südamerika_Reis_2025-26.docx
@@ -895,10 +895,7 @@
         <w:jc w:val="both"/>
       </w:pPr>
       <w:r>
-        <w:t xml:space="preserve">Im hostel Viajero hani au cooli bekanntschafte gmacht; zwei richtigi latina chicas us Bogota und e ähnlich gsinnti bernerin Celine. </w:t>
-      </w:r>
-      <w:r>
-        <w:t>Mit de chicas bini unter anderem ad calle del sabor, das isch echt entertaining gsi und het imene riese drama gändet, wo d’Luisa stundelang ghült het über ihres multi-boy drama und d’Estephania ihres handy verlore het. Es isch sehr witzig gsi und au echt astrengend hahaha. Aber sie sind echt uh lieb gsi, mega beschützerisch, und in Bogota hani denn auno id wohnig vode Tepha derfe. Mit de Celine bini zb an märt und in zoo, wo für die einheimische chind zwei schwiizerinne epe s’gliiche level a attraktion erreicht hend, wied tier. Sie het sich gern en spass drus gmacht, d’frauerolle als «la reina, principesa, amor» etc voll uszchoste und eus vode männer bediene z’la.</w:t>
+        <w:t>Im hostel Viajero hani au cooli bekanntschafte gmacht; zwei richtigi latina chicas us Bogota und e ähnlich gsinnti bernerin Celine. Mit de chicas bini unter anderem ad calle del sabor, das isch echt entertaining gsi und het imene riese drama gändet, wo d’Luisa stundelang ghült het über ihres multi-boy drama und d’Estephania ihres handy verlore het. Es isch sehr witzig gsi und au echt astrengend hahaha. Aber sie sind echt uh lieb gsi, mega beschützerisch, und in Bogota hani denn auno id wohnig vode Tepha derfe. Mit de Celine bini zb an märt und in zoo, wo für die einheimische chind zwei schwiizerinne epe s’gliiche level a attraktion erreicht hend, wied tier. Sie het sich gern en spass drus gmacht, d’frauerolle als «la reina, principesa, amor» etc voll uszchoste und eus vode männer bediene z’la.</w:t>
       </w:r>
     </w:p>
     <w:p>
@@ -1027,42 +1024,7 @@
           <w:b/>
           <w:bCs/>
         </w:rPr>
-        <w:t>El Chalten</w:t>
-      </w:r>
-      <w:r>
-        <w:rPr>
-          <w:b/>
-          <w:bCs/>
-        </w:rPr>
-        <w:t xml:space="preserve"> (</w:t>
-      </w:r>
-      <w:r>
-        <w:rPr>
-          <w:b/>
-          <w:bCs/>
-        </w:rPr>
-        <w:t>2</w:t>
-      </w:r>
-      <w:r>
-        <w:rPr>
-          <w:b/>
-          <w:bCs/>
-        </w:rPr>
-        <w:t>.</w:t>
-      </w:r>
-      <w:r>
-        <w:rPr>
-          <w:b/>
-          <w:bCs/>
-        </w:rPr>
-        <w:t xml:space="preserve"> – 7.</w:t>
-      </w:r>
-      <w:r>
-        <w:rPr>
-          <w:b/>
-          <w:bCs/>
-        </w:rPr>
-        <w:t>12.)</w:t>
+        <w:t>El Chalten (2. – 7.12.)</w:t>
       </w:r>
     </w:p>
     <w:p>
@@ -1081,13 +1043,7 @@
         <w:jc w:val="both"/>
       </w:pPr>
       <w:r>
-        <w:t>Scho ufem flugi hetmer aber chene beobachte, wie sich d’landschaft ändered: statt saftigem, kolumbianischem grüen überall brun-graui steppene und ab und zue seeartigi gwässer. Denn, churz vor El Calafate plötzlich die krasse türkise seeä, berge, wo bim senkflug immer grösser werdet, und genau 1 strass wo uf El Chalten füehrt. Eifach überwältigend schöni ussichte während de auto fahrt und sunne bis epe am 10i am abig. Krasse kulturschock denn au in El Chalten, mit de eifachere chline, nordisch-ussehende hüttli und de</w:t>
-      </w:r>
-      <w:r>
-        <w:t xml:space="preserve"> bis uf wander touriste</w:t>
-      </w:r>
-      <w:r>
-        <w:t xml:space="preserve"> fast usgstorbene strasse.</w:t>
+        <w:t>Scho ufem flugi hetmer aber chene beobachte, wie sich d’landschaft ändered: statt saftigem, kolumbianischem grüen überall brun-graui steppene und ab und zue seeartigi gwässer. Denn, churz vor El Calafate plötzlich die krasse türkise seeä, berge, wo bim senkflug immer grösser werdet, und genau 1 strass wo uf El Chalten füehrt. Eifach überwältigend schöni ussichte während de auto fahrt und sunne bis epe am 10i am abig. Krasse kulturschock denn au in El Chalten, mit de eifachere chline, nordisch-ussehende hüttli und de bis uf wander touriste fast usgstorbene strasse.</w:t>
       </w:r>
     </w:p>
     <w:p>
@@ -1155,7 +1111,96 @@
           <w:b/>
           <w:bCs/>
         </w:rPr>
-        <w:t>Ushuaia</w:t>
+        <w:t>Ushuaia (8. – 16.12.)</w:t>
+      </w:r>
+    </w:p>
+    <w:p>
+      <w:pPr>
+        <w:jc w:val="both"/>
+      </w:pPr>
+      <w:r>
+        <w:t>Z’zweite mitem</w:t>
+      </w:r>
+      <w:r>
+        <w:t xml:space="preserve"> Mauro isches denn wiitergange mit de nächste strapaziöse reis</w:t>
+      </w:r>
+      <w:r>
+        <w:t>: busfahrt, übernachtig amene hellstens belüchtete bus-terminal und denn e wiiteri 12h-busfahrt mit 2 grenzübergäng und 1 fähre-fahrt.</w:t>
+      </w:r>
+    </w:p>
+    <w:p>
+      <w:pPr>
+        <w:jc w:val="both"/>
+      </w:pPr>
+      <w:r>
+        <w:t xml:space="preserve">Ushuaia isch eif arsch chalt. Mer hend au ned grad glück gha mitem wetter, aber au abgseh vo dem isches krass viel chälter als El Chalten. Eusi wanderplän sind mehrmals durchrüzt worde, sodass ich eimal sogar vergebens material für e zeltübernachtig gmietet han. Mer hend aber glaub trotzdem s’best mögliche usegholt. Wanderige zude Laguna Esmeralda und Ojo del Albino, </w:t>
+      </w:r>
+      <w:r>
+        <w:t>zum glaciares Vincinguerra und de coastal walk im nationalpark (im komplett-schiff, leck het eus das agschisse), sind (theoretisch) alli sher schön, wobi de Ojo del Albino euse favorit gsi isch. Det hetmer ufem rückweg no chege abe «schiine» und «schlittle», das het seehr luune gmacht!</w:t>
+      </w:r>
+    </w:p>
+    <w:p>
+      <w:pPr>
+        <w:jc w:val="both"/>
+      </w:pPr>
+      <w:r>
+        <w:t>Denn simmer no is kino go Zootopia 2 uf spanisch go luege, hend det no imere sportlade krömlet und so wege w</w:t>
+      </w:r>
+      <w:r>
+        <w:t xml:space="preserve">iehnachts-aktione en prosecco gunne. De hemmer eus denn zeme mit eusne selbergmacht spitzbuebe gönnt, womer miteme mikrowelle ofe, miteme baby-walholz, enere richtig räudige hängewaag und ohni mixer – händischi gabel-action isch gfreged gsi – zemegschuustered hend. </w:t>
+      </w:r>
+      <w:r>
+        <w:t>Und mit flan-vanille-zucker, d</w:t>
+      </w:r>
+      <w:r>
+        <w:t xml:space="preserve">efür mit lokaler Calafate-konfi. </w:t>
+      </w:r>
+    </w:p>
+    <w:p>
+      <w:pPr>
+        <w:jc w:val="both"/>
+      </w:pPr>
+      <w:r>
+        <w:t>Bizli tourisache hemmer au abghaaged, zb di ultra übertüürti fahrt mitem «treno del fin del mundo», wo epe 10 kmh fahrt und so richtig typischi selfie touris azieht. De Ushuaia schriftzug het natürli au ned derfe fehle. Und e pingu-tour zu</w:t>
+      </w:r>
+      <w:r>
+        <w:t xml:space="preserve"> seeleue,</w:t>
+      </w:r>
+      <w:r>
+        <w:t xml:space="preserve"> </w:t>
+      </w:r>
+      <w:r>
+        <w:t>Magelan- und Esels-pinguin het au müese sii, das het sich aber tatsächlich glohnt findi. Richtig lustigi chiller tier sind die pingus hehe.</w:t>
+      </w:r>
+    </w:p>
+    <w:p>
+      <w:pPr>
+        <w:jc w:val="both"/>
+      </w:pPr>
+      <w:r>
+        <w:t>Gfangenestadt, Darwin pilz, arschchalte wind, medellin top wetter</w:t>
+      </w:r>
+    </w:p>
+    <w:p>
+      <w:pPr>
+        <w:jc w:val="both"/>
+      </w:pPr>
+    </w:p>
+    <w:p>
+      <w:pPr>
+        <w:jc w:val="both"/>
+        <w:rPr>
+          <w:b/>
+          <w:bCs/>
+          <w:lang w:val="de-DE"/>
+        </w:rPr>
+      </w:pPr>
+      <w:r>
+        <w:rPr>
+          <w:b/>
+          <w:bCs/>
+        </w:rPr>
+        <w:t>Punta Arenas</w:t>
       </w:r>
       <w:r>
         <w:rPr>
@@ -1169,7 +1214,7 @@
           <w:b/>
           <w:bCs/>
         </w:rPr>
-        <w:t>8</w:t>
+        <w:t>16</w:t>
       </w:r>
       <w:r>
         <w:rPr>
@@ -1183,7 +1228,7 @@
           <w:b/>
           <w:bCs/>
         </w:rPr>
-        <w:t>16</w:t>
+        <w:t>22</w:t>
       </w:r>
       <w:r>
         <w:rPr>
@@ -1198,52 +1243,76 @@
         <w:jc w:val="both"/>
       </w:pPr>
       <w:r>
-        <w:t>Z’zweite mitem</w:t>
-      </w:r>
-      <w:r>
-        <w:t xml:space="preserve"> Mauro isches denn wiitergange mit de nächste strapaziöse reis</w:t>
-      </w:r>
-      <w:r>
-        <w:t>: busfahrt, übernachtig amene hellstens belüchtete bus-terminal und denn e wiiteri 12h-busfahrt mit 2 grenzübergäng und 1 fähre-fahrt.</w:t>
-      </w:r>
-    </w:p>
-    <w:p>
-      <w:pPr>
-        <w:jc w:val="both"/>
-      </w:pPr>
-      <w:r>
-        <w:t xml:space="preserve">Ushuaia isch eif arsch chalt. Mer hend au ned grad glück gha mitem wetter, aber au abgseh vo dem isches krass viel chälter als El Chalten. Eusi wanderplän sind mehrmals durchrüzt worde, sodass ich eimal sogar vergebens material für e zeltübernachtig gmietet han. Mer hend aber glaub trotzdem s’best mögliche usegholt. Wanderige zude Laguna Esmeralda und Ojo del Albino, </w:t>
-      </w:r>
-      <w:r>
-        <w:t>zum glaciares Vincinguerra und de coastal walk im nationalpark (im komplett-schiff, leck het eus das agschisse), sind (theoretisch) alli sher schön, wobi de Ojo del Albino euse favorit gsi isch. Det hetmer ufem rückweg no chege abe «schiine» und «schlittle», das het seehr luune gmacht!</w:t>
-      </w:r>
-    </w:p>
-    <w:p>
-      <w:pPr>
-        <w:jc w:val="both"/>
-      </w:pPr>
-      <w:r>
-        <w:t>Denn simmer no is kino go Zootopia 2 uf spanisch go luege, hend det no imere sportlade krömlet und so wege w</w:t>
-      </w:r>
-      <w:r>
-        <w:t xml:space="preserve">iehnachts-aktione en prosecco gunne. De hemmer eus denn zeme mit eusne selbergmacht spitzbuebe gönnt, womer miteme mikrowelle ofe, miteme baby-walholz, enere richtig räudige hängewaag und ohni mixer – händischi gabel-action isch gfreged gsi – zemegschuustered hend. Defür mit lokaler Calafate-konfi. </w:t>
-      </w:r>
-    </w:p>
-    <w:p>
-      <w:pPr>
-        <w:jc w:val="both"/>
-      </w:pPr>
-      <w:r>
-        <w:t>Bizli tourisache hemmer au abghaaged, zb di ultra übertüürti fahrt mitem «treno del fin del mundo», wo epe 10 kmh fahrt und so richtig typischi selfie touris azieht. De Ushuaia schriftzug het natürli au ned derfe fehle. Und e pingu-tour zu</w:t>
-      </w:r>
-      <w:r>
-        <w:t xml:space="preserve"> seeleue,</w:t>
-      </w:r>
-      <w:r>
-        <w:t xml:space="preserve"> </w:t>
-      </w:r>
-      <w:r>
-        <w:t>Magelan- und Esels-pinguin het au müese sii, das het sich aber tatsächlich glohnt findi. Richtig lustigi chiller tier sind die pingus hehe.</w:t>
+        <w:lastRenderedPageBreak/>
+        <w:t>Langi reis mit delfin uf fähre, schwierige start, räudigs hostel, stadttour, architektonik, kafi, schaffe, pinguuus wal delfin, bier brauerei, jogging, ersts workout, rel glück mit wetter und sunne, komplett laufbari stadt, kei spas. Mexikaner, julia</w:t>
+      </w:r>
+      <w:r>
+        <w:t>.</w:t>
+      </w:r>
+    </w:p>
+    <w:p>
+      <w:pPr>
+        <w:jc w:val="both"/>
+      </w:pPr>
+    </w:p>
+    <w:p>
+      <w:pPr>
+        <w:jc w:val="both"/>
+        <w:rPr>
+          <w:b/>
+          <w:bCs/>
+          <w:lang w:val="de-DE"/>
+        </w:rPr>
+      </w:pPr>
+      <w:r>
+        <w:rPr>
+          <w:b/>
+          <w:bCs/>
+        </w:rPr>
+        <w:t>Puerto Natales</w:t>
+      </w:r>
+      <w:r>
+        <w:rPr>
+          <w:b/>
+          <w:bCs/>
+        </w:rPr>
+        <w:t xml:space="preserve"> (</w:t>
+      </w:r>
+      <w:r>
+        <w:rPr>
+          <w:b/>
+          <w:bCs/>
+        </w:rPr>
+        <w:t>22</w:t>
+      </w:r>
+      <w:r>
+        <w:rPr>
+          <w:b/>
+          <w:bCs/>
+        </w:rPr>
+        <w:t xml:space="preserve">. – </w:t>
+      </w:r>
+      <w:r>
+        <w:rPr>
+          <w:b/>
+          <w:bCs/>
+        </w:rPr>
+        <w:t>28</w:t>
+      </w:r>
+      <w:r>
+        <w:rPr>
+          <w:b/>
+          <w:bCs/>
+        </w:rPr>
+        <w:t>.12.)</w:t>
+      </w:r>
+    </w:p>
+    <w:p>
+      <w:pPr>
+        <w:jc w:val="both"/>
+      </w:pPr>
+      <w:r>
+        <w:t>Z</w:t>
       </w:r>
     </w:p>
     <w:sectPr>

</xml_diff>